<commit_message>
Worked on more menu choices
</commit_message>
<xml_diff>
--- a/Final Team Project (Modified).docx
+++ b/Final Team Project (Modified).docx
@@ -1548,13 +1548,15 @@
           <w:rFonts w:ascii="Times New Roman" w:hAnsi="Times New Roman"/>
           <w:snapToGrid/>
           <w:szCs w:val="36"/>
-        </w:rPr>
-      </w:pPr>
-      <w:r>
-        <w:rPr>
-          <w:rFonts w:ascii="Times New Roman" w:hAnsi="Times New Roman"/>
-          <w:snapToGrid/>
-          <w:szCs w:val="36"/>
+          <w:highlight w:val="green"/>
+        </w:rPr>
+      </w:pPr>
+      <w:r>
+        <w:rPr>
+          <w:rFonts w:ascii="Times New Roman" w:hAnsi="Times New Roman"/>
+          <w:snapToGrid/>
+          <w:szCs w:val="36"/>
+          <w:highlight w:val="green"/>
         </w:rPr>
         <w:t>Menu choice 1: Create a customer.</w:t>
       </w:r>
@@ -1565,13 +1567,15 @@
           <w:rFonts w:ascii="Times New Roman" w:hAnsi="Times New Roman"/>
           <w:snapToGrid/>
           <w:szCs w:val="36"/>
-        </w:rPr>
-      </w:pPr>
-      <w:r>
-        <w:rPr>
-          <w:rFonts w:ascii="Times New Roman" w:hAnsi="Times New Roman"/>
-          <w:snapToGrid/>
-          <w:szCs w:val="36"/>
+          <w:highlight w:val="green"/>
+        </w:rPr>
+      </w:pPr>
+      <w:r>
+        <w:rPr>
+          <w:rFonts w:ascii="Times New Roman" w:hAnsi="Times New Roman"/>
+          <w:snapToGrid/>
+          <w:szCs w:val="36"/>
+          <w:highlight w:val="green"/>
         </w:rPr>
         <w:t xml:space="preserve">Create a customer (give them a unique name if they are people, a unique part number if they are a product, or some incremental </w:t>
       </w:r>
@@ -1580,6 +1584,7 @@
           <w:rFonts w:ascii="Times New Roman" w:hAnsi="Times New Roman"/>
           <w:snapToGrid/>
           <w:szCs w:val="36"/>
+          <w:highlight w:val="green"/>
         </w:rPr>
         <w:t xml:space="preserve">id if they are a stock item). You made need to track some internal numbers, such as quantity, for example a customer with less than 5 items can go to a “5 items or less queue/server”, or a part with more than 6 components might go to a server designed </w:t>
       </w:r>
@@ -1588,6 +1593,7 @@
           <w:rFonts w:ascii="Times New Roman" w:hAnsi="Times New Roman"/>
           <w:snapToGrid/>
           <w:szCs w:val="36"/>
+          <w:highlight w:val="green"/>
         </w:rPr>
         <w:t>to handle</w:t>
       </w:r>
@@ -1596,6 +1602,7 @@
           <w:rFonts w:ascii="Times New Roman" w:hAnsi="Times New Roman"/>
           <w:snapToGrid/>
           <w:szCs w:val="36"/>
+          <w:highlight w:val="green"/>
         </w:rPr>
         <w:t xml:space="preserve"> a </w:t>
       </w:r>
@@ -1604,6 +1611,7 @@
           <w:rFonts w:ascii="Times New Roman" w:hAnsi="Times New Roman"/>
           <w:snapToGrid/>
           <w:szCs w:val="36"/>
+          <w:highlight w:val="green"/>
         </w:rPr>
         <w:t xml:space="preserve">more </w:t>
       </w:r>
@@ -1612,6 +1620,7 @@
           <w:rFonts w:ascii="Times New Roman" w:hAnsi="Times New Roman"/>
           <w:snapToGrid/>
           <w:szCs w:val="36"/>
+          <w:highlight w:val="green"/>
         </w:rPr>
         <w:t>complex [6 or more components] part</w:t>
       </w:r>
@@ -1620,6 +1629,7 @@
           <w:rFonts w:ascii="Times New Roman" w:hAnsi="Times New Roman"/>
           <w:snapToGrid/>
           <w:szCs w:val="36"/>
+          <w:highlight w:val="green"/>
         </w:rPr>
         <w:t>.</w:t>
       </w:r>
@@ -1637,6 +1647,7 @@
           <w:rFonts w:ascii="Times New Roman" w:hAnsi="Times New Roman"/>
           <w:snapToGrid/>
           <w:szCs w:val="36"/>
+          <w:highlight w:val="green"/>
         </w:rPr>
         <w:t>After the customer is created, they automatically go into the queue.</w:t>
       </w:r>
@@ -3627,7 +3638,7 @@
     <w:lsdException w:name="Table Web 2" w:semiHidden="1" w:unhideWhenUsed="1"/>
     <w:lsdException w:name="Table Web 3" w:semiHidden="1" w:unhideWhenUsed="1"/>
     <w:lsdException w:name="Balloon Text" w:semiHidden="1" w:unhideWhenUsed="1"/>
-    <w:lsdException w:name="Table Grid" w:semiHidden="1" w:uiPriority="59" w:unhideWhenUsed="1"/>
+    <w:lsdException w:name="Table Grid" w:uiPriority="59"/>
     <w:lsdException w:name="Table Theme" w:semiHidden="1" w:unhideWhenUsed="1"/>
     <w:lsdException w:name="Placeholder Text" w:semiHidden="1"/>
     <w:lsdException w:name="No Spacing" w:uiPriority="1" w:qFormat="1"/>

</xml_diff>